<commit_message>
added auto date update
</commit_message>
<xml_diff>
--- a/cover_letter_template.docx
+++ b/cover_letter_template.docx
@@ -124,19 +124,7 @@
         <w:rPr>
           <w:rFonts w:ascii="Arial Narrow" w:hAnsi="Arial Narrow" w:cs="Arial"/>
         </w:rPr>
-        <w:t>April 19</w:t>
-      </w:r>
-      <w:r>
-        <w:rPr>
-          <w:rFonts w:ascii="Arial Narrow" w:hAnsi="Arial Narrow" w:cs="Arial"/>
-        </w:rPr>
-        <w:t>, 20</w:t>
-      </w:r>
-      <w:r>
-        <w:rPr>
-          <w:rFonts w:ascii="Arial Narrow" w:hAnsi="Arial Narrow" w:cs="Arial"/>
-        </w:rPr>
-        <w:t>20</w:t>
+        <w:t>[TODAYS DATE]</w:t>
       </w:r>
     </w:p>
     <w:p>

</xml_diff>